<commit_message>
Changed screenshot to reflect change in test case
</commit_message>
<xml_diff>
--- a/Writeup.docx
+++ b/Writeup.docx
@@ -61,6 +61,18 @@
           <w:szCs w:val="24"/>
         </w:rPr>
       </w:pPr>
+    </w:p>
+    <w:p>
+      <w:pPr>
+        <w:jc w:val="center"/>
+        <w:rPr>
+          <w:rFonts w:ascii="Times New Roman" w:hAnsi="Times New Roman" w:cs="Times New Roman"/>
+          <w:sz w:val="24"/>
+          <w:szCs w:val="24"/>
+        </w:rPr>
+      </w:pPr>
+      <w:bookmarkStart w:id="0" w:name="_GoBack"/>
+      <w:bookmarkEnd w:id="0"/>
     </w:p>
     <w:p>
       <w:pPr>
@@ -206,8 +218,6 @@
         </w:rPr>
         <w:t>Extra Credit #1 Completed</w:t>
       </w:r>
-      <w:bookmarkStart w:id="0" w:name="_GoBack"/>
-      <w:bookmarkEnd w:id="0"/>
     </w:p>
     <w:p>
       <w:pPr>
@@ -548,7 +558,6 @@
           <w:szCs w:val="24"/>
           <w:u w:val="single"/>
         </w:rPr>
-        <w:lastRenderedPageBreak/>
         <w:t>Passed Tests:</w:t>
       </w:r>
     </w:p>
@@ -725,7 +734,6 @@
           <w:szCs w:val="24"/>
           <w:u w:val="single"/>
         </w:rPr>
-        <w:lastRenderedPageBreak/>
         <w:t>Traceability Matrix:</w:t>
       </w:r>
     </w:p>

</xml_diff>